<commit_message>
feat: login unificado + páginas internas igreja e membros
- Login simplificado com campo único (sem abas), layout compacto,
  redirecionamento automático para igreja/ ou membros/ conforme tipo
- Criada pasta igreja/ com 6 páginas completas: painel, fiéis, eventos,
  pagamentos, comunicados, pedidos de oração
- Criada pasta membros/ com 6 páginas completas: painel, eventos,
  pagamentos, comunicados, pedidos de oração, perfil
- Cada página com HTML + CSS + JS separados, sidebar, header, responsivo
- Autenticação e guards em todas as páginas internas

Co-Authored-By: Claude Opus 4.6 <noreply@anthropic.com>
</commit_message>
<xml_diff>
--- a/Documentacao_CongregaFiel_MVP.docx
+++ b/Documentacao_CongregaFiel_MVP.docx
@@ -362,7 +362,7 @@
           <w:b w:val="0"/>
           <w:sz w:val="24"/>
         </w:rPr>
-        <w:t>2025</w:t>
+        <w:t>2026</w:t>
       </w:r>
     </w:p>
     <w:p>
@@ -697,7 +697,7 @@
           <w:b w:val="0"/>
           <w:sz w:val="24"/>
         </w:rPr>
-        <w:t>2025</w:t>
+        <w:t>2026</w:t>
       </w:r>
     </w:p>
     <w:p>
@@ -3602,7 +3602,7 @@
           <w:color w:val="000000"/>
           <w:sz w:val="24"/>
         </w:rPr>
-        <w:t>7  ARQUITETURA DO SISTEMA</w:t>
+        <w:t>7  ARQUITETURA ORIENTADA A SERVIÇOS</w:t>
       </w:r>
     </w:p>
     <w:p>
@@ -3617,7 +3617,22 @@
           <w:b w:val="0"/>
           <w:sz w:val="24"/>
         </w:rPr>
-        <w:t>A arquitetura do Congrega Fiel segue o padrão de aplicação web client-side, onde toda a lógica de apresentação e interação é processada no navegador do usuário. Essa abordagem é adequada para o MVP, pois permite entregas rápidas e foco na experiência do usuário.</w:t>
+        <w:t>A Arquitetura Orientada a Serviços (SOA — Service-Oriented Architecture) é um modelo arquitetural no qual as funcionalidades de um sistema são disponibilizadas na forma de serviços independentes, que se comunicam por meio de protocolos padronizados. Esse paradigma favorece o desacoplamento entre os componentes, a reutilização de código e a escalabilidade.</w:t>
+      </w:r>
+    </w:p>
+    <w:p>
+      <w:pPr>
+        <w:spacing w:after="120" w:before="0" w:line="360" w:lineRule="auto"/>
+        <w:ind w:firstLine="709"/>
+        <w:jc w:val="both"/>
+      </w:pPr>
+      <w:r>
+        <w:rPr>
+          <w:rFonts w:ascii="Times New Roman" w:hAnsi="Times New Roman"/>
+          <w:b w:val="0"/>
+          <w:sz w:val="24"/>
+        </w:rPr>
+        <w:t>No contexto do Congrega Fiel, a arquitetura do sistema é pensada para que o front-end (interface do usuário) consuma dados de uma camada de serviços por meio de Web APIs, seguindo os princípios da SOA. Mesmo no MVP, essa separação é respeitada para facilitar a evolução futura do projeto.</w:t>
       </w:r>
     </w:p>
     <w:p>
@@ -3631,7 +3646,7 @@
           <w:color w:val="000000"/>
           <w:sz w:val="24"/>
         </w:rPr>
-        <w:t>7.1  Estrutura de Camadas</w:t>
+        <w:t>7.1  Web Services: SOAP e REST</w:t>
       </w:r>
     </w:p>
     <w:p>
@@ -3646,7 +3661,7 @@
           <w:b w:val="0"/>
           <w:sz w:val="24"/>
         </w:rPr>
-        <w:t>O sistema é organizado em três camadas lógicas, seguindo a separação de responsabilidades:</w:t>
+        <w:t>Web Services são serviços disponibilizados na web que permitem a comunicação entre diferentes sistemas. Existem dois modelos principais:</w:t>
       </w:r>
     </w:p>
     <w:p>
@@ -3660,7 +3675,7 @@
           <w:rFonts w:ascii="Times New Roman" w:hAnsi="Times New Roman"/>
           <w:sz w:val="24"/>
         </w:rPr>
-        <w:t>•  Camada de Apresentação (HTML): responsável pela estrutura e semântica das páginas, definindo os elementos visuais com os quais o usuário interage.</w:t>
+        <w:t>•  SOAP (Simple Object Access Protocol): protocolo baseado em XML que define um formato rígido de mensagens. Utiliza o WSDL (Web Services Description Language) para descrever os serviços. É mais robusto e indicado para cenários que exigem alta segurança e transações complexas, como sistemas bancários.</w:t>
       </w:r>
     </w:p>
     <w:p>
@@ -3674,21 +3689,22 @@
           <w:rFonts w:ascii="Times New Roman" w:hAnsi="Times New Roman"/>
           <w:sz w:val="24"/>
         </w:rPr>
-        <w:t>•  Camada de Estilização (CSS): responsável pela aparência visual, incluindo layout responsivo, tipografia, paleta de cores e animações.</w:t>
+        <w:t>•  REST (Representational State Transfer): estilo arquitetural mais leve e flexível, que utiliza os métodos nativos do protocolo HTTP para realizar operações sobre recursos. Trabalha com formatos como JSON e XML, sendo amplamente adotado em aplicações web e mobile modernas.</w:t>
       </w:r>
     </w:p>
     <w:p>
       <w:pPr>
-        <w:spacing w:after="40" w:before="40" w:line="360" w:lineRule="auto"/>
-        <w:ind w:left="709" w:hanging="283"/>
+        <w:spacing w:after="120" w:before="0" w:line="360" w:lineRule="auto"/>
+        <w:ind w:firstLine="709"/>
         <w:jc w:val="both"/>
       </w:pPr>
       <w:r>
         <w:rPr>
           <w:rFonts w:ascii="Times New Roman" w:hAnsi="Times New Roman"/>
+          <w:b w:val="0"/>
           <w:sz w:val="24"/>
         </w:rPr>
-        <w:t>•  Camada de Lógica (JavaScript): responsável pelo comportamento dinâmico da aplicação, incluindo validações, manipulação de dados, controle de rotas e comunicação com o armazenamento local.</w:t>
+        <w:t>Para o Congrega Fiel, optou-se pela abordagem REST por ser mais adequada a aplicações web, mais simples de implementar e consumir, e por utilizar o formato JSON, que possui melhor integração com JavaScript.</w:t>
       </w:r>
     </w:p>
     <w:p>
@@ -3702,7 +3718,457 @@
           <w:color w:val="000000"/>
           <w:sz w:val="24"/>
         </w:rPr>
-        <w:t>7.2  Estrutura de Diretórios</w:t>
+        <w:t>7.2  Protocolo HTTP e Métodos RESTful</w:t>
+      </w:r>
+    </w:p>
+    <w:p>
+      <w:pPr>
+        <w:spacing w:after="120" w:before="0" w:line="360" w:lineRule="auto"/>
+        <w:ind w:firstLine="709"/>
+        <w:jc w:val="both"/>
+      </w:pPr>
+      <w:r>
+        <w:rPr>
+          <w:rFonts w:ascii="Times New Roman" w:hAnsi="Times New Roman"/>
+          <w:b w:val="0"/>
+          <w:sz w:val="24"/>
+        </w:rPr>
+        <w:t>O HTTP (HyperText Transfer Protocol) é o protocolo de comunicação utilizado na web para a transferência de dados entre cliente e servidor. No padrão RESTful, cada recurso do sistema é acessado por uma URL específica e manipulado por meio dos seguintes métodos HTTP:</w:t>
+      </w:r>
+    </w:p>
+    <w:tbl>
+      <w:tblPr>
+        <w:tblStyle w:val="TableGrid"/>
+        <w:tblW w:type="auto" w:w="0"/>
+        <w:jc w:val="center"/>
+        <w:tblLook w:firstColumn="1" w:firstRow="1" w:lastColumn="0" w:lastRow="0" w:noHBand="0" w:noVBand="1" w:val="04A0"/>
+      </w:tblPr>
+      <w:tblGrid>
+        <w:gridCol w:w="3024"/>
+        <w:gridCol w:w="3024"/>
+        <w:gridCol w:w="3024"/>
+      </w:tblGrid>
+      <w:tr>
+        <w:tc>
+          <w:tcPr>
+            <w:tcW w:type="dxa" w:w="1417"/>
+            <w:shd w:fill="2C3E50" w:val="clear"/>
+          </w:tcPr>
+          <w:p>
+            <w:pPr>
+              <w:spacing w:before="40" w:after="40"/>
+              <w:jc w:val="center"/>
+            </w:pPr>
+            <w:r/>
+            <w:r>
+              <w:rPr>
+                <w:rFonts w:ascii="Times New Roman" w:hAnsi="Times New Roman"/>
+                <w:b/>
+                <w:color w:val="FFFFFF"/>
+                <w:sz w:val="20"/>
+              </w:rPr>
+              <w:t>Método</w:t>
+            </w:r>
+          </w:p>
+        </w:tc>
+        <w:tc>
+          <w:tcPr>
+            <w:tcW w:type="dxa" w:w="2551"/>
+            <w:shd w:fill="2C3E50" w:val="clear"/>
+          </w:tcPr>
+          <w:p>
+            <w:pPr>
+              <w:spacing w:before="40" w:after="40"/>
+              <w:jc w:val="center"/>
+            </w:pPr>
+            <w:r/>
+            <w:r>
+              <w:rPr>
+                <w:rFonts w:ascii="Times New Roman" w:hAnsi="Times New Roman"/>
+                <w:b/>
+                <w:color w:val="FFFFFF"/>
+                <w:sz w:val="20"/>
+              </w:rPr>
+              <w:t>Ação</w:t>
+            </w:r>
+          </w:p>
+        </w:tc>
+        <w:tc>
+          <w:tcPr>
+            <w:tcW w:type="dxa" w:w="5102"/>
+            <w:shd w:fill="2C3E50" w:val="clear"/>
+          </w:tcPr>
+          <w:p>
+            <w:pPr>
+              <w:spacing w:before="40" w:after="40"/>
+              <w:jc w:val="center"/>
+            </w:pPr>
+            <w:r/>
+            <w:r>
+              <w:rPr>
+                <w:rFonts w:ascii="Times New Roman" w:hAnsi="Times New Roman"/>
+                <w:b/>
+                <w:color w:val="FFFFFF"/>
+                <w:sz w:val="20"/>
+              </w:rPr>
+              <w:t>Exemplo no Congrega Fiel</w:t>
+            </w:r>
+          </w:p>
+        </w:tc>
+      </w:tr>
+      <w:tr>
+        <w:tc>
+          <w:tcPr>
+            <w:tcW w:type="dxa" w:w="1417"/>
+          </w:tcPr>
+          <w:p>
+            <w:pPr>
+              <w:spacing w:before="40" w:after="40"/>
+              <w:jc w:val="left"/>
+            </w:pPr>
+            <w:r/>
+            <w:r>
+              <w:rPr>
+                <w:rFonts w:ascii="Times New Roman" w:hAnsi="Times New Roman"/>
+                <w:sz w:val="20"/>
+              </w:rPr>
+              <w:t>GET</w:t>
+            </w:r>
+          </w:p>
+        </w:tc>
+        <w:tc>
+          <w:tcPr>
+            <w:tcW w:type="dxa" w:w="2551"/>
+          </w:tcPr>
+          <w:p>
+            <w:pPr>
+              <w:spacing w:before="40" w:after="40"/>
+              <w:jc w:val="left"/>
+            </w:pPr>
+            <w:r/>
+            <w:r>
+              <w:rPr>
+                <w:rFonts w:ascii="Times New Roman" w:hAnsi="Times New Roman"/>
+                <w:sz w:val="20"/>
+              </w:rPr>
+              <w:t>Consultar/listar recursos</w:t>
+            </w:r>
+          </w:p>
+        </w:tc>
+        <w:tc>
+          <w:tcPr>
+            <w:tcW w:type="dxa" w:w="5102"/>
+          </w:tcPr>
+          <w:p>
+            <w:pPr>
+              <w:spacing w:before="40" w:after="40"/>
+              <w:jc w:val="left"/>
+            </w:pPr>
+            <w:r/>
+            <w:r>
+              <w:rPr>
+                <w:rFonts w:ascii="Times New Roman" w:hAnsi="Times New Roman"/>
+                <w:sz w:val="20"/>
+              </w:rPr>
+              <w:t>GET /api/membros — lista todos os membros</w:t>
+            </w:r>
+          </w:p>
+        </w:tc>
+      </w:tr>
+      <w:tr>
+        <w:tc>
+          <w:tcPr>
+            <w:tcW w:type="dxa" w:w="1417"/>
+            <w:shd w:fill="ECF0F1" w:val="clear"/>
+          </w:tcPr>
+          <w:p>
+            <w:pPr>
+              <w:spacing w:before="40" w:after="40"/>
+              <w:jc w:val="left"/>
+            </w:pPr>
+            <w:r/>
+            <w:r>
+              <w:rPr>
+                <w:rFonts w:ascii="Times New Roman" w:hAnsi="Times New Roman"/>
+                <w:sz w:val="20"/>
+              </w:rPr>
+              <w:t>POST</w:t>
+            </w:r>
+          </w:p>
+        </w:tc>
+        <w:tc>
+          <w:tcPr>
+            <w:tcW w:type="dxa" w:w="2551"/>
+            <w:shd w:fill="ECF0F1" w:val="clear"/>
+          </w:tcPr>
+          <w:p>
+            <w:pPr>
+              <w:spacing w:before="40" w:after="40"/>
+              <w:jc w:val="left"/>
+            </w:pPr>
+            <w:r/>
+            <w:r>
+              <w:rPr>
+                <w:rFonts w:ascii="Times New Roman" w:hAnsi="Times New Roman"/>
+                <w:sz w:val="20"/>
+              </w:rPr>
+              <w:t>Criar um novo recurso</w:t>
+            </w:r>
+          </w:p>
+        </w:tc>
+        <w:tc>
+          <w:tcPr>
+            <w:tcW w:type="dxa" w:w="5102"/>
+            <w:shd w:fill="ECF0F1" w:val="clear"/>
+          </w:tcPr>
+          <w:p>
+            <w:pPr>
+              <w:spacing w:before="40" w:after="40"/>
+              <w:jc w:val="left"/>
+            </w:pPr>
+            <w:r/>
+            <w:r>
+              <w:rPr>
+                <w:rFonts w:ascii="Times New Roman" w:hAnsi="Times New Roman"/>
+                <w:sz w:val="20"/>
+              </w:rPr>
+              <w:t>POST /api/membros — cadastra um novo membro</w:t>
+            </w:r>
+          </w:p>
+        </w:tc>
+      </w:tr>
+      <w:tr>
+        <w:tc>
+          <w:tcPr>
+            <w:tcW w:type="dxa" w:w="1417"/>
+          </w:tcPr>
+          <w:p>
+            <w:pPr>
+              <w:spacing w:before="40" w:after="40"/>
+              <w:jc w:val="left"/>
+            </w:pPr>
+            <w:r/>
+            <w:r>
+              <w:rPr>
+                <w:rFonts w:ascii="Times New Roman" w:hAnsi="Times New Roman"/>
+                <w:sz w:val="20"/>
+              </w:rPr>
+              <w:t>PUT</w:t>
+            </w:r>
+          </w:p>
+        </w:tc>
+        <w:tc>
+          <w:tcPr>
+            <w:tcW w:type="dxa" w:w="2551"/>
+          </w:tcPr>
+          <w:p>
+            <w:pPr>
+              <w:spacing w:before="40" w:after="40"/>
+              <w:jc w:val="left"/>
+            </w:pPr>
+            <w:r/>
+            <w:r>
+              <w:rPr>
+                <w:rFonts w:ascii="Times New Roman" w:hAnsi="Times New Roman"/>
+                <w:sz w:val="20"/>
+              </w:rPr>
+              <w:t>Atualizar um recurso existente</w:t>
+            </w:r>
+          </w:p>
+        </w:tc>
+        <w:tc>
+          <w:tcPr>
+            <w:tcW w:type="dxa" w:w="5102"/>
+          </w:tcPr>
+          <w:p>
+            <w:pPr>
+              <w:spacing w:before="40" w:after="40"/>
+              <w:jc w:val="left"/>
+            </w:pPr>
+            <w:r/>
+            <w:r>
+              <w:rPr>
+                <w:rFonts w:ascii="Times New Roman" w:hAnsi="Times New Roman"/>
+                <w:sz w:val="20"/>
+              </w:rPr>
+              <w:t>PUT /api/membros/1 — atualiza o membro de ID 1</w:t>
+            </w:r>
+          </w:p>
+        </w:tc>
+      </w:tr>
+      <w:tr>
+        <w:tc>
+          <w:tcPr>
+            <w:tcW w:type="dxa" w:w="1417"/>
+            <w:shd w:fill="ECF0F1" w:val="clear"/>
+          </w:tcPr>
+          <w:p>
+            <w:pPr>
+              <w:spacing w:before="40" w:after="40"/>
+              <w:jc w:val="left"/>
+            </w:pPr>
+            <w:r/>
+            <w:r>
+              <w:rPr>
+                <w:rFonts w:ascii="Times New Roman" w:hAnsi="Times New Roman"/>
+                <w:sz w:val="20"/>
+              </w:rPr>
+              <w:t>DELETE</w:t>
+            </w:r>
+          </w:p>
+        </w:tc>
+        <w:tc>
+          <w:tcPr>
+            <w:tcW w:type="dxa" w:w="2551"/>
+            <w:shd w:fill="ECF0F1" w:val="clear"/>
+          </w:tcPr>
+          <w:p>
+            <w:pPr>
+              <w:spacing w:before="40" w:after="40"/>
+              <w:jc w:val="left"/>
+            </w:pPr>
+            <w:r/>
+            <w:r>
+              <w:rPr>
+                <w:rFonts w:ascii="Times New Roman" w:hAnsi="Times New Roman"/>
+                <w:sz w:val="20"/>
+              </w:rPr>
+              <w:t>Remover um recurso</w:t>
+            </w:r>
+          </w:p>
+        </w:tc>
+        <w:tc>
+          <w:tcPr>
+            <w:tcW w:type="dxa" w:w="5102"/>
+            <w:shd w:fill="ECF0F1" w:val="clear"/>
+          </w:tcPr>
+          <w:p>
+            <w:pPr>
+              <w:spacing w:before="40" w:after="40"/>
+              <w:jc w:val="left"/>
+            </w:pPr>
+            <w:r/>
+            <w:r>
+              <w:rPr>
+                <w:rFonts w:ascii="Times New Roman" w:hAnsi="Times New Roman"/>
+                <w:sz w:val="20"/>
+              </w:rPr>
+              <w:t>DELETE /api/membros/1 — remove o membro de ID 1</w:t>
+            </w:r>
+          </w:p>
+        </w:tc>
+      </w:tr>
+    </w:tbl>
+    <w:p>
+      <w:pPr>
+        <w:spacing w:after="0" w:before="0"/>
+      </w:pPr>
+      <w:r>
+        <w:rPr>
+          <w:rFonts w:ascii="Times New Roman" w:hAnsi="Times New Roman"/>
+          <w:sz w:val="24"/>
+        </w:rPr>
+      </w:r>
+    </w:p>
+    <w:p>
+      <w:pPr>
+        <w:spacing w:after="120" w:before="0" w:line="360" w:lineRule="auto"/>
+        <w:ind w:firstLine="709"/>
+        <w:jc w:val="both"/>
+      </w:pPr>
+      <w:r>
+        <w:rPr>
+          <w:rFonts w:ascii="Times New Roman" w:hAnsi="Times New Roman"/>
+          <w:b w:val="0"/>
+          <w:sz w:val="24"/>
+        </w:rPr>
+        <w:t>Essa padronização garante que a comunicação entre o front-end e a API seja previsível, documentável e compatível com qualquer cliente HTTP.</w:t>
+      </w:r>
+    </w:p>
+    <w:p>
+      <w:pPr>
+        <w:pStyle w:val="Heading2"/>
+      </w:pPr>
+      <w:r>
+        <w:rPr>
+          <w:rFonts w:ascii="Times New Roman" w:hAnsi="Times New Roman"/>
+          <w:b/>
+          <w:color w:val="000000"/>
+          <w:sz w:val="24"/>
+        </w:rPr>
+        <w:t>7.3  Web API e Frameworks</w:t>
+      </w:r>
+    </w:p>
+    <w:p>
+      <w:pPr>
+        <w:spacing w:after="120" w:before="0" w:line="360" w:lineRule="auto"/>
+        <w:ind w:firstLine="709"/>
+        <w:jc w:val="both"/>
+      </w:pPr>
+      <w:r>
+        <w:rPr>
+          <w:rFonts w:ascii="Times New Roman" w:hAnsi="Times New Roman"/>
+          <w:b w:val="0"/>
+          <w:sz w:val="24"/>
+        </w:rPr>
+        <w:t>Uma Web API (Application Programming Interface) é uma interface que expõe funcionalidades de um sistema para serem consumidas por outras aplicações via HTTP. No projeto Congrega Fiel, dois frameworks foram estudados para a construção da API:</w:t>
+      </w:r>
+    </w:p>
+    <w:p>
+      <w:pPr>
+        <w:spacing w:after="40" w:before="40" w:line="360" w:lineRule="auto"/>
+        <w:ind w:left="709" w:hanging="283"/>
+        <w:jc w:val="both"/>
+      </w:pPr>
+      <w:r>
+        <w:rPr>
+          <w:rFonts w:ascii="Times New Roman" w:hAnsi="Times New Roman"/>
+          <w:sz w:val="24"/>
+        </w:rPr>
+        <w:t>•  Node.js com Express: framework minimalista para JavaScript no servidor. Permite criar rotas RESTful de forma rápida e com baixa curva de aprendizado, sendo ideal para MVPs e prototipação. Possui vasto ecossistema de pacotes via npm.</w:t>
+      </w:r>
+    </w:p>
+    <w:p>
+      <w:pPr>
+        <w:spacing w:after="40" w:before="40" w:line="360" w:lineRule="auto"/>
+        <w:ind w:left="709" w:hanging="283"/>
+        <w:jc w:val="both"/>
+      </w:pPr>
+      <w:r>
+        <w:rPr>
+          <w:rFonts w:ascii="Times New Roman" w:hAnsi="Times New Roman"/>
+          <w:sz w:val="24"/>
+        </w:rPr>
+        <w:t>•  JSON Server: ferramenta que simula uma API REST completa a partir de um arquivo JSON. Permite ao front-end consumir dados via HTTP (GET, POST, PUT, DELETE) sem a necessidade de configurar um back-end real, sendo ideal para a fase de desenvolvimento e testes do MVP.</w:t>
+      </w:r>
+    </w:p>
+    <w:p>
+      <w:pPr>
+        <w:spacing w:after="120" w:before="0" w:line="360" w:lineRule="auto"/>
+        <w:ind w:firstLine="709"/>
+        <w:jc w:val="both"/>
+      </w:pPr>
+      <w:r>
+        <w:rPr>
+          <w:rFonts w:ascii="Times New Roman" w:hAnsi="Times New Roman"/>
+          <w:b w:val="0"/>
+          <w:sz w:val="24"/>
+        </w:rPr>
+        <w:t>Para a fase inicial do MVP, será utilizado o JSON Server para simular a API, permitindo que a equipe de front-end desenvolva e teste as interfaces de forma independente. Em versões futuras, a migração para Express com banco de dados será realizada.</w:t>
+      </w:r>
+    </w:p>
+    <w:p>
+      <w:pPr>
+        <w:pStyle w:val="Heading2"/>
+      </w:pPr>
+      <w:r>
+        <w:rPr>
+          <w:rFonts w:ascii="Times New Roman" w:hAnsi="Times New Roman"/>
+          <w:b/>
+          <w:color w:val="000000"/>
+          <w:sz w:val="24"/>
+        </w:rPr>
+        <w:t>7.4  Estrutura de Diretórios</w:t>
       </w:r>
     </w:p>
     <w:tbl>
@@ -4540,6 +5006,48 @@
           </w:p>
         </w:tc>
       </w:tr>
+      <w:tr>
+        <w:tc>
+          <w:tcPr>
+            <w:tcW w:type="dxa" w:w="3118"/>
+            <w:shd w:fill="ECF0F1" w:val="clear"/>
+          </w:tcPr>
+          <w:p>
+            <w:pPr>
+              <w:spacing w:before="40" w:after="40"/>
+              <w:jc w:val="left"/>
+            </w:pPr>
+            <w:r/>
+            <w:r>
+              <w:rPr>
+                <w:rFonts w:ascii="Times New Roman" w:hAnsi="Times New Roman"/>
+                <w:sz w:val="20"/>
+              </w:rPr>
+              <w:t xml:space="preserve">  db.json</w:t>
+            </w:r>
+          </w:p>
+        </w:tc>
+        <w:tc>
+          <w:tcPr>
+            <w:tcW w:type="dxa" w:w="5953"/>
+            <w:shd w:fill="ECF0F1" w:val="clear"/>
+          </w:tcPr>
+          <w:p>
+            <w:pPr>
+              <w:spacing w:before="40" w:after="40"/>
+              <w:jc w:val="left"/>
+            </w:pPr>
+            <w:r/>
+            <w:r>
+              <w:rPr>
+                <w:rFonts w:ascii="Times New Roman" w:hAnsi="Times New Roman"/>
+                <w:sz w:val="20"/>
+              </w:rPr>
+              <w:t>Banco de dados simulado (JSON Server)</w:t>
+            </w:r>
+          </w:p>
+        </w:tc>
+      </w:tr>
     </w:tbl>
     <w:p>
       <w:pPr>
@@ -5128,7 +5636,7 @@
           <w:b w:val="0"/>
           <w:sz w:val="24"/>
         </w:rPr>
-        <w:t>O cronograma a seguir apresenta as principais etapas do desenvolvimento do MVP do Congrega Fiel, organizadas em sprints quinzenais. O planejamento considera a disponibilidade da equipe e a complexidade de cada módulo.</w:t>
+        <w:t>O cronograma a seguir apresenta as principais etapas do desenvolvimento do MVP do Congrega Fiel, organizadas em quatro sprints semanais com início em 24 de fevereiro de 2026. O planejamento considera a disponibilidade da equipe e a complexidade de cada módulo.</w:t>
       </w:r>
     </w:p>
     <w:tbl>
@@ -5246,7 +5754,7 @@
                 <w:rFonts w:ascii="Times New Roman" w:hAnsi="Times New Roman"/>
                 <w:sz w:val="20"/>
               </w:rPr>
-              <w:t>Semana 1–2</w:t>
+              <w:t>24/02 – 02/03</w:t>
             </w:r>
           </w:p>
         </w:tc>
@@ -5265,7 +5773,7 @@
                 <w:rFonts w:ascii="Times New Roman" w:hAnsi="Times New Roman"/>
                 <w:sz w:val="20"/>
               </w:rPr>
-              <w:t>Levantamento de requisitos, definição de escopo e documentação inicial</w:t>
+              <w:t>Documentação inicial, levantamento de requisitos, definição de escopo e prototipação de telas (Figma)</w:t>
             </w:r>
           </w:p>
         </w:tc>
@@ -5307,7 +5815,7 @@
                 <w:rFonts w:ascii="Times New Roman" w:hAnsi="Times New Roman"/>
                 <w:sz w:val="20"/>
               </w:rPr>
-              <w:t>Semana 3–4</w:t>
+              <w:t>03/03 – 09/03</w:t>
             </w:r>
           </w:p>
         </w:tc>
@@ -5327,7 +5835,7 @@
                 <w:rFonts w:ascii="Times New Roman" w:hAnsi="Times New Roman"/>
                 <w:sz w:val="20"/>
               </w:rPr>
-              <w:t>Prototipação de telas (Figma) e estruturação HTML das páginas principais</w:t>
+              <w:t>Estruturação HTML das páginas, estilização CSS responsiva e módulo de autenticação</w:t>
             </w:r>
           </w:p>
         </w:tc>
@@ -5367,7 +5875,7 @@
                 <w:rFonts w:ascii="Times New Roman" w:hAnsi="Times New Roman"/>
                 <w:sz w:val="20"/>
               </w:rPr>
-              <w:t>Semana 5–6</w:t>
+              <w:t>10/03 – 16/03</w:t>
             </w:r>
           </w:p>
         </w:tc>
@@ -5386,7 +5894,7 @@
                 <w:rFonts w:ascii="Times New Roman" w:hAnsi="Times New Roman"/>
                 <w:sz w:val="20"/>
               </w:rPr>
-              <w:t>Estilização CSS (layout responsivo) e implementação do módulo de autenticação</w:t>
+              <w:t>Módulos de gestão de membros, gestão financeira e eventos; integração com API (JSON Server)</w:t>
             </w:r>
           </w:p>
         </w:tc>
@@ -5428,7 +5936,7 @@
                 <w:rFonts w:ascii="Times New Roman" w:hAnsi="Times New Roman"/>
                 <w:sz w:val="20"/>
               </w:rPr>
-              <w:t>Semana 7–8</w:t>
+              <w:t>17/03 – 23/03</w:t>
             </w:r>
           </w:p>
         </w:tc>
@@ -5448,187 +5956,7 @@
                 <w:rFonts w:ascii="Times New Roman" w:hAnsi="Times New Roman"/>
                 <w:sz w:val="20"/>
               </w:rPr>
-              <w:t>Desenvolvimento dos módulos de gestão de membros e gestão da igreja</w:t>
-            </w:r>
-          </w:p>
-        </w:tc>
-      </w:tr>
-      <w:tr>
-        <w:tc>
-          <w:tcPr>
-            <w:tcW w:type="dxa" w:w="1417"/>
-          </w:tcPr>
-          <w:p>
-            <w:pPr>
-              <w:spacing w:before="40" w:after="40"/>
-              <w:jc w:val="left"/>
-            </w:pPr>
-            <w:r/>
-            <w:r>
-              <w:rPr>
-                <w:rFonts w:ascii="Times New Roman" w:hAnsi="Times New Roman"/>
-                <w:sz w:val="20"/>
-              </w:rPr>
-              <w:t>Sprint 5</w:t>
-            </w:r>
-          </w:p>
-        </w:tc>
-        <w:tc>
-          <w:tcPr>
-            <w:tcW w:type="dxa" w:w="1701"/>
-          </w:tcPr>
-          <w:p>
-            <w:pPr>
-              <w:spacing w:before="40" w:after="40"/>
-              <w:jc w:val="left"/>
-            </w:pPr>
-            <w:r/>
-            <w:r>
-              <w:rPr>
-                <w:rFonts w:ascii="Times New Roman" w:hAnsi="Times New Roman"/>
-                <w:sz w:val="20"/>
-              </w:rPr>
-              <w:t>Semana 9–10</w:t>
-            </w:r>
-          </w:p>
-        </w:tc>
-        <w:tc>
-          <w:tcPr>
-            <w:tcW w:type="dxa" w:w="5953"/>
-          </w:tcPr>
-          <w:p>
-            <w:pPr>
-              <w:spacing w:before="40" w:after="40"/>
-              <w:jc w:val="left"/>
-            </w:pPr>
-            <w:r/>
-            <w:r>
-              <w:rPr>
-                <w:rFonts w:ascii="Times New Roman" w:hAnsi="Times New Roman"/>
-                <w:sz w:val="20"/>
-              </w:rPr>
-              <w:t>Desenvolvimento do módulo financeiro e módulo de eventos</w:t>
-            </w:r>
-          </w:p>
-        </w:tc>
-      </w:tr>
-      <w:tr>
-        <w:tc>
-          <w:tcPr>
-            <w:tcW w:type="dxa" w:w="1417"/>
-            <w:shd w:fill="ECF0F1" w:val="clear"/>
-          </w:tcPr>
-          <w:p>
-            <w:pPr>
-              <w:spacing w:before="40" w:after="40"/>
-              <w:jc w:val="left"/>
-            </w:pPr>
-            <w:r/>
-            <w:r>
-              <w:rPr>
-                <w:rFonts w:ascii="Times New Roman" w:hAnsi="Times New Roman"/>
-                <w:sz w:val="20"/>
-              </w:rPr>
-              <w:t>Sprint 6</w:t>
-            </w:r>
-          </w:p>
-        </w:tc>
-        <w:tc>
-          <w:tcPr>
-            <w:tcW w:type="dxa" w:w="1701"/>
-            <w:shd w:fill="ECF0F1" w:val="clear"/>
-          </w:tcPr>
-          <w:p>
-            <w:pPr>
-              <w:spacing w:before="40" w:after="40"/>
-              <w:jc w:val="left"/>
-            </w:pPr>
-            <w:r/>
-            <w:r>
-              <w:rPr>
-                <w:rFonts w:ascii="Times New Roman" w:hAnsi="Times New Roman"/>
-                <w:sz w:val="20"/>
-              </w:rPr>
-              <w:t>Semana 11–12</w:t>
-            </w:r>
-          </w:p>
-        </w:tc>
-        <w:tc>
-          <w:tcPr>
-            <w:tcW w:type="dxa" w:w="5953"/>
-            <w:shd w:fill="ECF0F1" w:val="clear"/>
-          </w:tcPr>
-          <w:p>
-            <w:pPr>
-              <w:spacing w:before="40" w:after="40"/>
-              <w:jc w:val="left"/>
-            </w:pPr>
-            <w:r/>
-            <w:r>
-              <w:rPr>
-                <w:rFonts w:ascii="Times New Roman" w:hAnsi="Times New Roman"/>
-                <w:sz w:val="20"/>
-              </w:rPr>
-              <w:t>Integração entre módulos, testes e correções</w:t>
-            </w:r>
-          </w:p>
-        </w:tc>
-      </w:tr>
-      <w:tr>
-        <w:tc>
-          <w:tcPr>
-            <w:tcW w:type="dxa" w:w="1417"/>
-          </w:tcPr>
-          <w:p>
-            <w:pPr>
-              <w:spacing w:before="40" w:after="40"/>
-              <w:jc w:val="left"/>
-            </w:pPr>
-            <w:r/>
-            <w:r>
-              <w:rPr>
-                <w:rFonts w:ascii="Times New Roman" w:hAnsi="Times New Roman"/>
-                <w:sz w:val="20"/>
-              </w:rPr>
-              <w:t>Sprint 7</w:t>
-            </w:r>
-          </w:p>
-        </w:tc>
-        <w:tc>
-          <w:tcPr>
-            <w:tcW w:type="dxa" w:w="1701"/>
-          </w:tcPr>
-          <w:p>
-            <w:pPr>
-              <w:spacing w:before="40" w:after="40"/>
-              <w:jc w:val="left"/>
-            </w:pPr>
-            <w:r/>
-            <w:r>
-              <w:rPr>
-                <w:rFonts w:ascii="Times New Roman" w:hAnsi="Times New Roman"/>
-                <w:sz w:val="20"/>
-              </w:rPr>
-              <w:t>Semana 13–14</w:t>
-            </w:r>
-          </w:p>
-        </w:tc>
-        <w:tc>
-          <w:tcPr>
-            <w:tcW w:type="dxa" w:w="5953"/>
-          </w:tcPr>
-          <w:p>
-            <w:pPr>
-              <w:spacing w:before="40" w:after="40"/>
-              <w:jc w:val="left"/>
-            </w:pPr>
-            <w:r/>
-            <w:r>
-              <w:rPr>
-                <w:rFonts w:ascii="Times New Roman" w:hAnsi="Times New Roman"/>
-                <w:sz w:val="20"/>
-              </w:rPr>
-              <w:t>Documentação final, ajustes de usabilidade e preparação para apresentação</w:t>
+              <w:t>Integração final, testes, correções, documentação final e preparação para apresentação</w:t>
             </w:r>
           </w:p>
         </w:tc>
@@ -5797,7 +6125,7 @@
           <w:rFonts w:ascii="Times New Roman" w:hAnsi="Times New Roman"/>
           <w:sz w:val="24"/>
         </w:rPr>
-        <w:t>MOZILLA DEVELOPER NETWORK. HTML: Linguagem de Marcação de HiperTexto. Disponível em: https://developer.mozilla.org/pt-BR/docs/Web/HTML. Acesso em: 24 fev. 2025.</w:t>
+        <w:t>MOZILLA DEVELOPER NETWORK. HTML: Linguagem de Marcação de HiperTexto. Disponível em: https://developer.mozilla.org/pt-BR/docs/Web/HTML. Acesso em: 24 fev. 2026.</w:t>
       </w:r>
     </w:p>
     <w:p>
@@ -5811,7 +6139,7 @@
           <w:rFonts w:ascii="Times New Roman" w:hAnsi="Times New Roman"/>
           <w:sz w:val="24"/>
         </w:rPr>
-        <w:t>MOZILLA DEVELOPER NETWORK. CSS: Folhas de Estilo em Cascata. Disponível em: https://developer.mozilla.org/pt-BR/docs/Web/CSS. Acesso em: 24 fev. 2025.</w:t>
+        <w:t>MOZILLA DEVELOPER NETWORK. CSS: Folhas de Estilo em Cascata. Disponível em: https://developer.mozilla.org/pt-BR/docs/Web/CSS. Acesso em: 24 fev. 2026.</w:t>
       </w:r>
     </w:p>
     <w:p>
@@ -5825,7 +6153,7 @@
           <w:rFonts w:ascii="Times New Roman" w:hAnsi="Times New Roman"/>
           <w:sz w:val="24"/>
         </w:rPr>
-        <w:t>MOZILLA DEVELOPER NETWORK. JavaScript. Disponível em: https://developer.mozilla.org/pt-BR/docs/Web/JavaScript. Acesso em: 24 fev. 2025.</w:t>
+        <w:t>MOZILLA DEVELOPER NETWORK. JavaScript. Disponível em: https://developer.mozilla.org/pt-BR/docs/Web/JavaScript. Acesso em: 24 fev. 2026.</w:t>
       </w:r>
     </w:p>
     <w:p>

</xml_diff>